<commit_message>
sqrt root function added
</commit_message>
<xml_diff>
--- a/SD-240 - Calculator Project.docx
+++ b/SD-240 - Calculator Project.docx
@@ -549,24 +549,9 @@
           <w:rFonts w:asciiTheme="minorHAnsi" w:hAnsiTheme="minorHAnsi"/>
           <w:bCs/>
           <w:color w:val="000000"/>
-        </w:rPr>
-        <w:t xml:space="preserve">- </w:t>
-      </w:r>
-      <w:r>
-        <w:rPr>
-          <w:rFonts w:asciiTheme="minorHAnsi" w:hAnsiTheme="minorHAnsi"/>
-          <w:bCs/>
-          <w:color w:val="000000"/>
-        </w:rPr>
-        <w:t>Calculate square</w:t>
-      </w:r>
-      <w:r>
-        <w:rPr>
-          <w:rFonts w:asciiTheme="minorHAnsi" w:hAnsiTheme="minorHAnsi"/>
-          <w:bCs/>
-          <w:color w:val="000000"/>
-        </w:rPr>
-        <w:t xml:space="preserve"> root.</w:t>
+          <w:highlight w:val="yellow"/>
+        </w:rPr>
+        <w:t>- Calculate square root.</w:t>
       </w:r>
     </w:p>
     <w:p>

</xml_diff>

<commit_message>
temp and time fixed zero input bugs
</commit_message>
<xml_diff>
--- a/SD-240 - Calculator Project.docx
+++ b/SD-240 - Calculator Project.docx
@@ -695,6 +695,7 @@
           <w:rFonts w:asciiTheme="minorHAnsi" w:hAnsiTheme="minorHAnsi"/>
           <w:bCs/>
           <w:color w:val="000000"/>
+          <w:highlight w:val="yellow"/>
         </w:rPr>
         <w:t xml:space="preserve">- </w:t>
       </w:r>
@@ -703,6 +704,7 @@
           <w:rFonts w:asciiTheme="minorHAnsi" w:hAnsiTheme="minorHAnsi"/>
           <w:bCs/>
           <w:color w:val="000000"/>
+          <w:highlight w:val="yellow"/>
         </w:rPr>
         <w:t>Calculate t</w:t>
       </w:r>
@@ -711,8 +713,185 @@
           <w:rFonts w:asciiTheme="minorHAnsi" w:hAnsiTheme="minorHAnsi"/>
           <w:bCs/>
           <w:color w:val="000000"/>
-        </w:rPr>
-        <w:t>emperature c</w:t>
+          <w:highlight w:val="yellow"/>
+        </w:rPr>
+        <w:t xml:space="preserve">emperature conversion between </w:t>
+      </w:r>
+      <w:r>
+        <w:rPr>
+          <w:rFonts w:asciiTheme="minorHAnsi" w:hAnsiTheme="minorHAnsi"/>
+          <w:bCs/>
+          <w:color w:val="000000"/>
+          <w:highlight w:val="yellow"/>
+        </w:rPr>
+        <w:t>C</w:t>
+      </w:r>
+      <w:r>
+        <w:rPr>
+          <w:rFonts w:asciiTheme="minorHAnsi" w:hAnsiTheme="minorHAnsi"/>
+          <w:bCs/>
+          <w:color w:val="000000"/>
+          <w:highlight w:val="yellow"/>
+        </w:rPr>
+        <w:t xml:space="preserve">elsius and </w:t>
+      </w:r>
+      <w:r>
+        <w:rPr>
+          <w:rFonts w:asciiTheme="minorHAnsi" w:hAnsiTheme="minorHAnsi"/>
+          <w:bCs/>
+          <w:color w:val="000000"/>
+          <w:highlight w:val="yellow"/>
+        </w:rPr>
+        <w:t>F</w:t>
+      </w:r>
+      <w:r>
+        <w:rPr>
+          <w:rFonts w:asciiTheme="minorHAnsi" w:hAnsiTheme="minorHAnsi"/>
+          <w:bCs/>
+          <w:color w:val="000000"/>
+          <w:highlight w:val="yellow"/>
+        </w:rPr>
+        <w:t>ahrenheit</w:t>
+      </w:r>
+      <w:r>
+        <w:rPr>
+          <w:rFonts w:asciiTheme="minorHAnsi" w:hAnsiTheme="minorHAnsi"/>
+          <w:bCs/>
+          <w:color w:val="000000"/>
+          <w:highlight w:val="yellow"/>
+        </w:rPr>
+        <w:t>.</w:t>
+      </w:r>
+    </w:p>
+    <w:p>
+      <w:pPr>
+        <w:pStyle w:val="NormalWeb"/>
+        <w:spacing w:before="60" w:beforeAutospacing="0" w:after="60" w:afterAutospacing="0"/>
+        <w:rPr>
+          <w:rFonts w:asciiTheme="minorHAnsi" w:hAnsiTheme="minorHAnsi"/>
+          <w:bCs/>
+          <w:color w:val="000000"/>
+        </w:rPr>
+      </w:pPr>
+      <w:r>
+        <w:rPr>
+          <w:rFonts w:asciiTheme="minorHAnsi" w:hAnsiTheme="minorHAnsi"/>
+          <w:bCs/>
+          <w:color w:val="000000"/>
+        </w:rPr>
+        <w:t xml:space="preserve">- </w:t>
+      </w:r>
+      <w:r>
+        <w:rPr>
+          <w:rFonts w:asciiTheme="minorHAnsi" w:hAnsiTheme="minorHAnsi"/>
+          <w:bCs/>
+          <w:color w:val="000000"/>
+        </w:rPr>
+        <w:t>Calculate l</w:t>
+      </w:r>
+      <w:r>
+        <w:rPr>
+          <w:rFonts w:asciiTheme="minorHAnsi" w:hAnsiTheme="minorHAnsi"/>
+          <w:bCs/>
+          <w:color w:val="000000"/>
+        </w:rPr>
+        <w:t xml:space="preserve">ength </w:t>
+      </w:r>
+      <w:r>
+        <w:rPr>
+          <w:rFonts w:asciiTheme="minorHAnsi" w:hAnsiTheme="minorHAnsi"/>
+          <w:bCs/>
+          <w:color w:val="000000"/>
+        </w:rPr>
+        <w:t>c</w:t>
+      </w:r>
+      <w:r>
+        <w:rPr>
+          <w:rFonts w:asciiTheme="minorHAnsi" w:hAnsiTheme="minorHAnsi"/>
+          <w:bCs/>
+          <w:color w:val="000000"/>
+        </w:rPr>
+        <w:t xml:space="preserve">onversion between </w:t>
+      </w:r>
+      <w:r>
+        <w:rPr>
+          <w:rFonts w:asciiTheme="minorHAnsi" w:hAnsiTheme="minorHAnsi"/>
+          <w:bCs/>
+          <w:color w:val="000000"/>
+        </w:rPr>
+        <w:t>millimetres</w:t>
+      </w:r>
+      <w:r>
+        <w:rPr>
+          <w:rFonts w:asciiTheme="minorHAnsi" w:hAnsiTheme="minorHAnsi"/>
+          <w:bCs/>
+          <w:color w:val="000000"/>
+        </w:rPr>
+        <w:t xml:space="preserve">, </w:t>
+      </w:r>
+      <w:r>
+        <w:rPr>
+          <w:rFonts w:asciiTheme="minorHAnsi" w:hAnsiTheme="minorHAnsi"/>
+          <w:bCs/>
+          <w:color w:val="000000"/>
+        </w:rPr>
+        <w:t>centimeters</w:t>
+      </w:r>
+      <w:r>
+        <w:rPr>
+          <w:rFonts w:asciiTheme="minorHAnsi" w:hAnsiTheme="minorHAnsi"/>
+          <w:bCs/>
+          <w:color w:val="000000"/>
+        </w:rPr>
+        <w:t>, m</w:t>
+      </w:r>
+      <w:r>
+        <w:rPr>
+          <w:rFonts w:asciiTheme="minorHAnsi" w:hAnsiTheme="minorHAnsi"/>
+          <w:bCs/>
+          <w:color w:val="000000"/>
+        </w:rPr>
+        <w:t>eters</w:t>
+      </w:r>
+      <w:r>
+        <w:rPr>
+          <w:rFonts w:asciiTheme="minorHAnsi" w:hAnsiTheme="minorHAnsi"/>
+          <w:bCs/>
+          <w:color w:val="000000"/>
+        </w:rPr>
+        <w:t xml:space="preserve">, </w:t>
+      </w:r>
+      <w:r>
+        <w:rPr>
+          <w:rFonts w:asciiTheme="minorHAnsi" w:hAnsiTheme="minorHAnsi"/>
+          <w:bCs/>
+          <w:color w:val="000000"/>
+        </w:rPr>
+        <w:t>kilometers</w:t>
+      </w:r>
+      <w:r>
+        <w:rPr>
+          <w:rFonts w:asciiTheme="minorHAnsi" w:hAnsiTheme="minorHAnsi"/>
+          <w:bCs/>
+          <w:color w:val="000000"/>
+        </w:rPr>
+        <w:t xml:space="preserve">, </w:t>
+      </w:r>
+      <w:r>
+        <w:rPr>
+          <w:rFonts w:asciiTheme="minorHAnsi" w:hAnsiTheme="minorHAnsi"/>
+          <w:bCs/>
+          <w:color w:val="000000"/>
+        </w:rPr>
+        <w:t>inches and</w:t>
+      </w:r>
+      <w:r>
+        <w:rPr>
+          <w:rFonts w:asciiTheme="minorHAnsi" w:hAnsiTheme="minorHAnsi"/>
+          <w:bCs/>
+          <w:color w:val="000000"/>
+        </w:rPr>
+        <w:t xml:space="preserve"> </w:t>
       </w:r>
       <w:bookmarkStart w:id="2" w:name="_GoBack"/>
       <w:bookmarkEnd w:id="2"/>
@@ -722,178 +901,7 @@
           <w:bCs/>
           <w:color w:val="000000"/>
         </w:rPr>
-        <w:t xml:space="preserve">onversion between </w:t>
-      </w:r>
-      <w:r>
-        <w:rPr>
-          <w:rFonts w:asciiTheme="minorHAnsi" w:hAnsiTheme="minorHAnsi"/>
-          <w:bCs/>
-          <w:color w:val="000000"/>
-        </w:rPr>
-        <w:t>C</w:t>
-      </w:r>
-      <w:r>
-        <w:rPr>
-          <w:rFonts w:asciiTheme="minorHAnsi" w:hAnsiTheme="minorHAnsi"/>
-          <w:bCs/>
-          <w:color w:val="000000"/>
-        </w:rPr>
-        <w:t xml:space="preserve">elsius and </w:t>
-      </w:r>
-      <w:r>
-        <w:rPr>
-          <w:rFonts w:asciiTheme="minorHAnsi" w:hAnsiTheme="minorHAnsi"/>
-          <w:bCs/>
-          <w:color w:val="000000"/>
-        </w:rPr>
-        <w:t>F</w:t>
-      </w:r>
-      <w:r>
-        <w:rPr>
-          <w:rFonts w:asciiTheme="minorHAnsi" w:hAnsiTheme="minorHAnsi"/>
-          <w:bCs/>
-          <w:color w:val="000000"/>
-        </w:rPr>
-        <w:t>ahrenheit</w:t>
-      </w:r>
-      <w:r>
-        <w:rPr>
-          <w:rFonts w:asciiTheme="minorHAnsi" w:hAnsiTheme="minorHAnsi"/>
-          <w:bCs/>
-          <w:color w:val="000000"/>
-        </w:rPr>
-        <w:t>.</w:t>
-      </w:r>
-    </w:p>
-    <w:p>
-      <w:pPr>
-        <w:pStyle w:val="NormalWeb"/>
-        <w:spacing w:before="60" w:beforeAutospacing="0" w:after="60" w:afterAutospacing="0"/>
-        <w:rPr>
-          <w:rFonts w:asciiTheme="minorHAnsi" w:hAnsiTheme="minorHAnsi"/>
-          <w:bCs/>
-          <w:color w:val="000000"/>
-        </w:rPr>
-      </w:pPr>
-      <w:r>
-        <w:rPr>
-          <w:rFonts w:asciiTheme="minorHAnsi" w:hAnsiTheme="minorHAnsi"/>
-          <w:bCs/>
-          <w:color w:val="000000"/>
-        </w:rPr>
-        <w:t xml:space="preserve">- </w:t>
-      </w:r>
-      <w:r>
-        <w:rPr>
-          <w:rFonts w:asciiTheme="minorHAnsi" w:hAnsiTheme="minorHAnsi"/>
-          <w:bCs/>
-          <w:color w:val="000000"/>
-        </w:rPr>
-        <w:t>Calculate l</w:t>
-      </w:r>
-      <w:r>
-        <w:rPr>
-          <w:rFonts w:asciiTheme="minorHAnsi" w:hAnsiTheme="minorHAnsi"/>
-          <w:bCs/>
-          <w:color w:val="000000"/>
-        </w:rPr>
-        <w:t xml:space="preserve">ength </w:t>
-      </w:r>
-      <w:r>
-        <w:rPr>
-          <w:rFonts w:asciiTheme="minorHAnsi" w:hAnsiTheme="minorHAnsi"/>
-          <w:bCs/>
-          <w:color w:val="000000"/>
-        </w:rPr>
-        <w:t>c</w:t>
-      </w:r>
-      <w:r>
-        <w:rPr>
-          <w:rFonts w:asciiTheme="minorHAnsi" w:hAnsiTheme="minorHAnsi"/>
-          <w:bCs/>
-          <w:color w:val="000000"/>
-        </w:rPr>
-        <w:t xml:space="preserve">onversion between </w:t>
-      </w:r>
-      <w:r>
-        <w:rPr>
-          <w:rFonts w:asciiTheme="minorHAnsi" w:hAnsiTheme="minorHAnsi"/>
-          <w:bCs/>
-          <w:color w:val="000000"/>
-        </w:rPr>
-        <w:t>millimetres</w:t>
-      </w:r>
-      <w:r>
-        <w:rPr>
-          <w:rFonts w:asciiTheme="minorHAnsi" w:hAnsiTheme="minorHAnsi"/>
-          <w:bCs/>
-          <w:color w:val="000000"/>
-        </w:rPr>
-        <w:t xml:space="preserve">, </w:t>
-      </w:r>
-      <w:r>
-        <w:rPr>
-          <w:rFonts w:asciiTheme="minorHAnsi" w:hAnsiTheme="minorHAnsi"/>
-          <w:bCs/>
-          <w:color w:val="000000"/>
-        </w:rPr>
-        <w:t>centimeters</w:t>
-      </w:r>
-      <w:r>
-        <w:rPr>
-          <w:rFonts w:asciiTheme="minorHAnsi" w:hAnsiTheme="minorHAnsi"/>
-          <w:bCs/>
-          <w:color w:val="000000"/>
-        </w:rPr>
-        <w:t>, m</w:t>
-      </w:r>
-      <w:r>
-        <w:rPr>
-          <w:rFonts w:asciiTheme="minorHAnsi" w:hAnsiTheme="minorHAnsi"/>
-          <w:bCs/>
-          <w:color w:val="000000"/>
-        </w:rPr>
-        <w:t>eters</w:t>
-      </w:r>
-      <w:r>
-        <w:rPr>
-          <w:rFonts w:asciiTheme="minorHAnsi" w:hAnsiTheme="minorHAnsi"/>
-          <w:bCs/>
-          <w:color w:val="000000"/>
-        </w:rPr>
-        <w:t xml:space="preserve">, </w:t>
-      </w:r>
-      <w:r>
-        <w:rPr>
-          <w:rFonts w:asciiTheme="minorHAnsi" w:hAnsiTheme="minorHAnsi"/>
-          <w:bCs/>
-          <w:color w:val="000000"/>
-        </w:rPr>
-        <w:t>kilometers</w:t>
-      </w:r>
-      <w:r>
-        <w:rPr>
-          <w:rFonts w:asciiTheme="minorHAnsi" w:hAnsiTheme="minorHAnsi"/>
-          <w:bCs/>
-          <w:color w:val="000000"/>
-        </w:rPr>
-        <w:t xml:space="preserve">, </w:t>
-      </w:r>
-      <w:r>
-        <w:rPr>
-          <w:rFonts w:asciiTheme="minorHAnsi" w:hAnsiTheme="minorHAnsi"/>
-          <w:bCs/>
-          <w:color w:val="000000"/>
-        </w:rPr>
-        <w:t>inches and</w:t>
-      </w:r>
-      <w:r>
-        <w:rPr>
-          <w:rFonts w:asciiTheme="minorHAnsi" w:hAnsiTheme="minorHAnsi"/>
-          <w:bCs/>
-          <w:color w:val="000000"/>
-        </w:rPr>
-        <w:t xml:space="preserve"> feet</w:t>
+        <w:t>feet</w:t>
       </w:r>
       <w:r>
         <w:rPr>

</xml_diff>

<commit_message>
weight converter functionality added
</commit_message>
<xml_diff>
--- a/SD-240 - Calculator Project.docx
+++ b/SD-240 - Calculator Project.docx
@@ -615,11 +615,14 @@
           <w:color w:val="000000"/>
         </w:rPr>
       </w:pPr>
-      <w:r>
-        <w:rPr>
-          <w:rFonts w:asciiTheme="minorHAnsi" w:hAnsiTheme="minorHAnsi"/>
-          <w:bCs/>
-          <w:color w:val="000000"/>
+      <w:bookmarkStart w:id="2" w:name="_GoBack"/>
+      <w:bookmarkEnd w:id="2"/>
+      <w:r>
+        <w:rPr>
+          <w:rFonts w:asciiTheme="minorHAnsi" w:hAnsiTheme="minorHAnsi"/>
+          <w:bCs/>
+          <w:color w:val="000000"/>
+          <w:highlight w:val="yellow"/>
         </w:rPr>
         <w:t xml:space="preserve">- </w:t>
       </w:r>
@@ -628,6 +631,7 @@
           <w:rFonts w:asciiTheme="minorHAnsi" w:hAnsiTheme="minorHAnsi"/>
           <w:bCs/>
           <w:color w:val="000000"/>
+          <w:highlight w:val="yellow"/>
         </w:rPr>
         <w:t>Calculate w</w:t>
       </w:r>
@@ -636,6 +640,7 @@
           <w:rFonts w:asciiTheme="minorHAnsi" w:hAnsiTheme="minorHAnsi"/>
           <w:bCs/>
           <w:color w:val="000000"/>
+          <w:highlight w:val="yellow"/>
         </w:rPr>
         <w:t xml:space="preserve">eight </w:t>
       </w:r>
@@ -644,6 +649,7 @@
           <w:rFonts w:asciiTheme="minorHAnsi" w:hAnsiTheme="minorHAnsi"/>
           <w:bCs/>
           <w:color w:val="000000"/>
+          <w:highlight w:val="yellow"/>
         </w:rPr>
         <w:t>conversion</w:t>
       </w:r>
@@ -652,6 +658,7 @@
           <w:rFonts w:asciiTheme="minorHAnsi" w:hAnsiTheme="minorHAnsi"/>
           <w:bCs/>
           <w:color w:val="000000"/>
+          <w:highlight w:val="yellow"/>
         </w:rPr>
         <w:t xml:space="preserve"> between </w:t>
       </w:r>
@@ -660,6 +667,7 @@
           <w:rFonts w:asciiTheme="minorHAnsi" w:hAnsiTheme="minorHAnsi"/>
           <w:bCs/>
           <w:color w:val="000000"/>
+          <w:highlight w:val="yellow"/>
         </w:rPr>
         <w:t>milligrams</w:t>
       </w:r>
@@ -668,6 +676,7 @@
           <w:rFonts w:asciiTheme="minorHAnsi" w:hAnsiTheme="minorHAnsi"/>
           <w:bCs/>
           <w:color w:val="000000"/>
+          <w:highlight w:val="yellow"/>
         </w:rPr>
         <w:t>, grams</w:t>
       </w:r>
@@ -676,6 +685,7 @@
           <w:rFonts w:asciiTheme="minorHAnsi" w:hAnsiTheme="minorHAnsi"/>
           <w:bCs/>
           <w:color w:val="000000"/>
+          <w:highlight w:val="yellow"/>
         </w:rPr>
         <w:t>, kilograms, ounces and pounds.</w:t>
       </w:r>
@@ -891,17 +901,7 @@
           <w:bCs/>
           <w:color w:val="000000"/>
         </w:rPr>
-        <w:t xml:space="preserve"> </w:t>
-      </w:r>
-      <w:bookmarkStart w:id="2" w:name="_GoBack"/>
-      <w:bookmarkEnd w:id="2"/>
-      <w:r>
-        <w:rPr>
-          <w:rFonts w:asciiTheme="minorHAnsi" w:hAnsiTheme="minorHAnsi"/>
-          <w:bCs/>
-          <w:color w:val="000000"/>
-        </w:rPr>
-        <w:t>feet</w:t>
+        <w:t xml:space="preserve"> feet</w:t>
       </w:r>
       <w:r>
         <w:rPr>

</xml_diff>

<commit_message>
file size converter functionality added
</commit_message>
<xml_diff>
--- a/SD-240 - Calculator Project.docx
+++ b/SD-240 - Calculator Project.docx
@@ -604,6 +604,8 @@
         </w:rPr>
         <w:t>Calculate percent conversion between decimal and the percent representation.</w:t>
       </w:r>
+      <w:bookmarkStart w:id="2" w:name="_GoBack"/>
+      <w:bookmarkEnd w:id="2"/>
     </w:p>
     <w:p>
       <w:pPr>
@@ -615,8 +617,6 @@
           <w:color w:val="000000"/>
         </w:rPr>
       </w:pPr>
-      <w:bookmarkStart w:id="2" w:name="_GoBack"/>
-      <w:bookmarkEnd w:id="2"/>
       <w:r>
         <w:rPr>
           <w:rFonts w:asciiTheme="minorHAnsi" w:hAnsiTheme="minorHAnsi"/>
@@ -788,6 +788,7 @@
           <w:rFonts w:asciiTheme="minorHAnsi" w:hAnsiTheme="minorHAnsi"/>
           <w:bCs/>
           <w:color w:val="000000"/>
+          <w:highlight w:val="yellow"/>
         </w:rPr>
         <w:t xml:space="preserve">- </w:t>
       </w:r>
@@ -796,6 +797,7 @@
           <w:rFonts w:asciiTheme="minorHAnsi" w:hAnsiTheme="minorHAnsi"/>
           <w:bCs/>
           <w:color w:val="000000"/>
+          <w:highlight w:val="yellow"/>
         </w:rPr>
         <w:t>Calculate l</w:t>
       </w:r>
@@ -804,6 +806,7 @@
           <w:rFonts w:asciiTheme="minorHAnsi" w:hAnsiTheme="minorHAnsi"/>
           <w:bCs/>
           <w:color w:val="000000"/>
+          <w:highlight w:val="yellow"/>
         </w:rPr>
         <w:t xml:space="preserve">ength </w:t>
       </w:r>
@@ -812,6 +815,7 @@
           <w:rFonts w:asciiTheme="minorHAnsi" w:hAnsiTheme="minorHAnsi"/>
           <w:bCs/>
           <w:color w:val="000000"/>
+          <w:highlight w:val="yellow"/>
         </w:rPr>
         <w:t>c</w:t>
       </w:r>
@@ -820,6 +824,7 @@
           <w:rFonts w:asciiTheme="minorHAnsi" w:hAnsiTheme="minorHAnsi"/>
           <w:bCs/>
           <w:color w:val="000000"/>
+          <w:highlight w:val="yellow"/>
         </w:rPr>
         <w:t xml:space="preserve">onversion between </w:t>
       </w:r>
@@ -828,6 +833,7 @@
           <w:rFonts w:asciiTheme="minorHAnsi" w:hAnsiTheme="minorHAnsi"/>
           <w:bCs/>
           <w:color w:val="000000"/>
+          <w:highlight w:val="yellow"/>
         </w:rPr>
         <w:t>millimetres</w:t>
       </w:r>
@@ -836,6 +842,7 @@
           <w:rFonts w:asciiTheme="minorHAnsi" w:hAnsiTheme="minorHAnsi"/>
           <w:bCs/>
           <w:color w:val="000000"/>
+          <w:highlight w:val="yellow"/>
         </w:rPr>
         <w:t xml:space="preserve">, </w:t>
       </w:r>
@@ -844,6 +851,7 @@
           <w:rFonts w:asciiTheme="minorHAnsi" w:hAnsiTheme="minorHAnsi"/>
           <w:bCs/>
           <w:color w:val="000000"/>
+          <w:highlight w:val="yellow"/>
         </w:rPr>
         <w:t>centimeters</w:t>
       </w:r>
@@ -852,6 +860,7 @@
           <w:rFonts w:asciiTheme="minorHAnsi" w:hAnsiTheme="minorHAnsi"/>
           <w:bCs/>
           <w:color w:val="000000"/>
+          <w:highlight w:val="yellow"/>
         </w:rPr>
         <w:t>, m</w:t>
       </w:r>
@@ -860,6 +869,7 @@
           <w:rFonts w:asciiTheme="minorHAnsi" w:hAnsiTheme="minorHAnsi"/>
           <w:bCs/>
           <w:color w:val="000000"/>
+          <w:highlight w:val="yellow"/>
         </w:rPr>
         <w:t>eters</w:t>
       </w:r>
@@ -868,6 +878,7 @@
           <w:rFonts w:asciiTheme="minorHAnsi" w:hAnsiTheme="minorHAnsi"/>
           <w:bCs/>
           <w:color w:val="000000"/>
+          <w:highlight w:val="yellow"/>
         </w:rPr>
         <w:t xml:space="preserve">, </w:t>
       </w:r>
@@ -876,6 +887,7 @@
           <w:rFonts w:asciiTheme="minorHAnsi" w:hAnsiTheme="minorHAnsi"/>
           <w:bCs/>
           <w:color w:val="000000"/>
+          <w:highlight w:val="yellow"/>
         </w:rPr>
         <w:t>kilometers</w:t>
       </w:r>
@@ -884,6 +896,7 @@
           <w:rFonts w:asciiTheme="minorHAnsi" w:hAnsiTheme="minorHAnsi"/>
           <w:bCs/>
           <w:color w:val="000000"/>
+          <w:highlight w:val="yellow"/>
         </w:rPr>
         <w:t xml:space="preserve">, </w:t>
       </w:r>
@@ -892,6 +905,7 @@
           <w:rFonts w:asciiTheme="minorHAnsi" w:hAnsiTheme="minorHAnsi"/>
           <w:bCs/>
           <w:color w:val="000000"/>
+          <w:highlight w:val="yellow"/>
         </w:rPr>
         <w:t>inches and</w:t>
       </w:r>
@@ -900,6 +914,7 @@
           <w:rFonts w:asciiTheme="minorHAnsi" w:hAnsiTheme="minorHAnsi"/>
           <w:bCs/>
           <w:color w:val="000000"/>
+          <w:highlight w:val="yellow"/>
         </w:rPr>
         <w:t xml:space="preserve"> feet</w:t>
       </w:r>
@@ -908,6 +923,7 @@
           <w:rFonts w:asciiTheme="minorHAnsi" w:hAnsiTheme="minorHAnsi"/>
           <w:bCs/>
           <w:color w:val="000000"/>
+          <w:highlight w:val="yellow"/>
         </w:rPr>
         <w:t>.</w:t>
       </w:r>

</xml_diff>

<commit_message>
percentage to decimal converter functionality added
</commit_message>
<xml_diff>
--- a/SD-240 - Calculator Project.docx
+++ b/SD-240 - Calculator Project.docx
@@ -537,73 +537,6 @@
         </w:rPr>
         <w:t>actorial.</w:t>
       </w:r>
-    </w:p>
-    <w:p>
-      <w:pPr>
-        <w:pStyle w:val="NormalWeb"/>
-        <w:spacing w:before="60" w:beforeAutospacing="0" w:after="60" w:afterAutospacing="0"/>
-        <w:rPr>
-          <w:rFonts w:asciiTheme="minorHAnsi" w:hAnsiTheme="minorHAnsi"/>
-          <w:bCs/>
-          <w:color w:val="000000"/>
-        </w:rPr>
-      </w:pPr>
-      <w:r>
-        <w:rPr>
-          <w:rFonts w:asciiTheme="minorHAnsi" w:hAnsiTheme="minorHAnsi"/>
-          <w:bCs/>
-          <w:color w:val="000000"/>
-          <w:highlight w:val="yellow"/>
-        </w:rPr>
-        <w:t>- Calculate square root.</w:t>
-      </w:r>
-    </w:p>
-    <w:p>
-      <w:pPr>
-        <w:pStyle w:val="NormalWeb"/>
-        <w:spacing w:before="60" w:beforeAutospacing="0" w:after="60" w:afterAutospacing="0"/>
-        <w:rPr>
-          <w:rFonts w:asciiTheme="minorHAnsi" w:hAnsiTheme="minorHAnsi"/>
-          <w:bCs/>
-          <w:color w:val="000000"/>
-        </w:rPr>
-      </w:pPr>
-      <w:r>
-        <w:rPr>
-          <w:rFonts w:asciiTheme="minorHAnsi" w:hAnsiTheme="minorHAnsi"/>
-          <w:bCs/>
-          <w:color w:val="000000"/>
-          <w:highlight w:val="yellow"/>
-        </w:rPr>
-        <w:t>- Convert an integer number to hexadecimal, octal and binary.</w:t>
-      </w:r>
-    </w:p>
-    <w:p>
-      <w:pPr>
-        <w:pStyle w:val="NormalWeb"/>
-        <w:spacing w:before="60" w:beforeAutospacing="0" w:after="60" w:afterAutospacing="0"/>
-        <w:rPr>
-          <w:rFonts w:asciiTheme="minorHAnsi" w:hAnsiTheme="minorHAnsi"/>
-          <w:bCs/>
-          <w:color w:val="000000"/>
-        </w:rPr>
-      </w:pPr>
-      <w:r>
-        <w:rPr>
-          <w:rFonts w:asciiTheme="minorHAnsi" w:hAnsiTheme="minorHAnsi"/>
-          <w:bCs/>
-          <w:color w:val="000000"/>
-        </w:rPr>
-        <w:t xml:space="preserve">- </w:t>
-      </w:r>
-      <w:r>
-        <w:rPr>
-          <w:rFonts w:asciiTheme="minorHAnsi" w:hAnsiTheme="minorHAnsi"/>
-          <w:bCs/>
-          <w:color w:val="000000"/>
-        </w:rPr>
-        <w:t>Calculate percent conversion between decimal and the percent representation.</w:t>
-      </w:r>
       <w:bookmarkStart w:id="2" w:name="_GoBack"/>
       <w:bookmarkEnd w:id="2"/>
     </w:p>
@@ -624,70 +557,7 @@
           <w:color w:val="000000"/>
           <w:highlight w:val="yellow"/>
         </w:rPr>
-        <w:t xml:space="preserve">- </w:t>
-      </w:r>
-      <w:r>
-        <w:rPr>
-          <w:rFonts w:asciiTheme="minorHAnsi" w:hAnsiTheme="minorHAnsi"/>
-          <w:bCs/>
-          <w:color w:val="000000"/>
-          <w:highlight w:val="yellow"/>
-        </w:rPr>
-        <w:t>Calculate w</w:t>
-      </w:r>
-      <w:r>
-        <w:rPr>
-          <w:rFonts w:asciiTheme="minorHAnsi" w:hAnsiTheme="minorHAnsi"/>
-          <w:bCs/>
-          <w:color w:val="000000"/>
-          <w:highlight w:val="yellow"/>
-        </w:rPr>
-        <w:t xml:space="preserve">eight </w:t>
-      </w:r>
-      <w:r>
-        <w:rPr>
-          <w:rFonts w:asciiTheme="minorHAnsi" w:hAnsiTheme="minorHAnsi"/>
-          <w:bCs/>
-          <w:color w:val="000000"/>
-          <w:highlight w:val="yellow"/>
-        </w:rPr>
-        <w:t>conversion</w:t>
-      </w:r>
-      <w:r>
-        <w:rPr>
-          <w:rFonts w:asciiTheme="minorHAnsi" w:hAnsiTheme="minorHAnsi"/>
-          <w:bCs/>
-          <w:color w:val="000000"/>
-          <w:highlight w:val="yellow"/>
-        </w:rPr>
-        <w:t xml:space="preserve"> between </w:t>
-      </w:r>
-      <w:r>
-        <w:rPr>
-          <w:rFonts w:asciiTheme="minorHAnsi" w:hAnsiTheme="minorHAnsi"/>
-          <w:bCs/>
-          <w:color w:val="000000"/>
-          <w:highlight w:val="yellow"/>
-        </w:rPr>
-        <w:t>milligrams</w:t>
-      </w:r>
-      <w:r>
-        <w:rPr>
-          <w:rFonts w:asciiTheme="minorHAnsi" w:hAnsiTheme="minorHAnsi"/>
-          <w:bCs/>
-          <w:color w:val="000000"/>
-          <w:highlight w:val="yellow"/>
-        </w:rPr>
-        <w:t>, grams</w:t>
-      </w:r>
-      <w:r>
-        <w:rPr>
-          <w:rFonts w:asciiTheme="minorHAnsi" w:hAnsiTheme="minorHAnsi"/>
-          <w:bCs/>
-          <w:color w:val="000000"/>
-          <w:highlight w:val="yellow"/>
-        </w:rPr>
-        <w:t>, kilograms, ounces and pounds.</w:t>
+        <w:t>- Calculate square root.</w:t>
       </w:r>
     </w:p>
     <w:p>
@@ -707,70 +577,7 @@
           <w:color w:val="000000"/>
           <w:highlight w:val="yellow"/>
         </w:rPr>
-        <w:t xml:space="preserve">- </w:t>
-      </w:r>
-      <w:r>
-        <w:rPr>
-          <w:rFonts w:asciiTheme="minorHAnsi" w:hAnsiTheme="minorHAnsi"/>
-          <w:bCs/>
-          <w:color w:val="000000"/>
-          <w:highlight w:val="yellow"/>
-        </w:rPr>
-        <w:t>Calculate t</w:t>
-      </w:r>
-      <w:r>
-        <w:rPr>
-          <w:rFonts w:asciiTheme="minorHAnsi" w:hAnsiTheme="minorHAnsi"/>
-          <w:bCs/>
-          <w:color w:val="000000"/>
-          <w:highlight w:val="yellow"/>
-        </w:rPr>
-        <w:t xml:space="preserve">emperature conversion between </w:t>
-      </w:r>
-      <w:r>
-        <w:rPr>
-          <w:rFonts w:asciiTheme="minorHAnsi" w:hAnsiTheme="minorHAnsi"/>
-          <w:bCs/>
-          <w:color w:val="000000"/>
-          <w:highlight w:val="yellow"/>
-        </w:rPr>
-        <w:t>C</w:t>
-      </w:r>
-      <w:r>
-        <w:rPr>
-          <w:rFonts w:asciiTheme="minorHAnsi" w:hAnsiTheme="minorHAnsi"/>
-          <w:bCs/>
-          <w:color w:val="000000"/>
-          <w:highlight w:val="yellow"/>
-        </w:rPr>
-        <w:t xml:space="preserve">elsius and </w:t>
-      </w:r>
-      <w:r>
-        <w:rPr>
-          <w:rFonts w:asciiTheme="minorHAnsi" w:hAnsiTheme="minorHAnsi"/>
-          <w:bCs/>
-          <w:color w:val="000000"/>
-          <w:highlight w:val="yellow"/>
-        </w:rPr>
-        <w:t>F</w:t>
-      </w:r>
-      <w:r>
-        <w:rPr>
-          <w:rFonts w:asciiTheme="minorHAnsi" w:hAnsiTheme="minorHAnsi"/>
-          <w:bCs/>
-          <w:color w:val="000000"/>
-          <w:highlight w:val="yellow"/>
-        </w:rPr>
-        <w:t>ahrenheit</w:t>
-      </w:r>
-      <w:r>
-        <w:rPr>
-          <w:rFonts w:asciiTheme="minorHAnsi" w:hAnsiTheme="minorHAnsi"/>
-          <w:bCs/>
-          <w:color w:val="000000"/>
-          <w:highlight w:val="yellow"/>
-        </w:rPr>
-        <w:t>.</w:t>
+        <w:t>- Convert an integer number to hexadecimal, octal and binary.</w:t>
       </w:r>
     </w:p>
     <w:p>
@@ -788,7 +595,6 @@
           <w:rFonts w:asciiTheme="minorHAnsi" w:hAnsiTheme="minorHAnsi"/>
           <w:bCs/>
           <w:color w:val="000000"/>
-          <w:highlight w:val="yellow"/>
         </w:rPr>
         <w:t xml:space="preserve">- </w:t>
       </w:r>
@@ -797,135 +603,8 @@
           <w:rFonts w:asciiTheme="minorHAnsi" w:hAnsiTheme="minorHAnsi"/>
           <w:bCs/>
           <w:color w:val="000000"/>
-          <w:highlight w:val="yellow"/>
-        </w:rPr>
-        <w:t>Calculate l</w:t>
-      </w:r>
-      <w:r>
-        <w:rPr>
-          <w:rFonts w:asciiTheme="minorHAnsi" w:hAnsiTheme="minorHAnsi"/>
-          <w:bCs/>
-          <w:color w:val="000000"/>
-          <w:highlight w:val="yellow"/>
-        </w:rPr>
-        <w:t xml:space="preserve">ength </w:t>
-      </w:r>
-      <w:r>
-        <w:rPr>
-          <w:rFonts w:asciiTheme="minorHAnsi" w:hAnsiTheme="minorHAnsi"/>
-          <w:bCs/>
-          <w:color w:val="000000"/>
-          <w:highlight w:val="yellow"/>
-        </w:rPr>
-        <w:t>c</w:t>
-      </w:r>
-      <w:r>
-        <w:rPr>
-          <w:rFonts w:asciiTheme="minorHAnsi" w:hAnsiTheme="minorHAnsi"/>
-          <w:bCs/>
-          <w:color w:val="000000"/>
-          <w:highlight w:val="yellow"/>
-        </w:rPr>
-        <w:t xml:space="preserve">onversion between </w:t>
-      </w:r>
-      <w:r>
-        <w:rPr>
-          <w:rFonts w:asciiTheme="minorHAnsi" w:hAnsiTheme="minorHAnsi"/>
-          <w:bCs/>
-          <w:color w:val="000000"/>
-          <w:highlight w:val="yellow"/>
-        </w:rPr>
-        <w:t>millimetres</w:t>
-      </w:r>
-      <w:r>
-        <w:rPr>
-          <w:rFonts w:asciiTheme="minorHAnsi" w:hAnsiTheme="minorHAnsi"/>
-          <w:bCs/>
-          <w:color w:val="000000"/>
-          <w:highlight w:val="yellow"/>
-        </w:rPr>
-        <w:t xml:space="preserve">, </w:t>
-      </w:r>
-      <w:r>
-        <w:rPr>
-          <w:rFonts w:asciiTheme="minorHAnsi" w:hAnsiTheme="minorHAnsi"/>
-          <w:bCs/>
-          <w:color w:val="000000"/>
-          <w:highlight w:val="yellow"/>
-        </w:rPr>
-        <w:t>centimeters</w:t>
-      </w:r>
-      <w:r>
-        <w:rPr>
-          <w:rFonts w:asciiTheme="minorHAnsi" w:hAnsiTheme="minorHAnsi"/>
-          <w:bCs/>
-          <w:color w:val="000000"/>
-          <w:highlight w:val="yellow"/>
-        </w:rPr>
-        <w:t>, m</w:t>
-      </w:r>
-      <w:r>
-        <w:rPr>
-          <w:rFonts w:asciiTheme="minorHAnsi" w:hAnsiTheme="minorHAnsi"/>
-          <w:bCs/>
-          <w:color w:val="000000"/>
-          <w:highlight w:val="yellow"/>
-        </w:rPr>
-        <w:t>eters</w:t>
-      </w:r>
-      <w:r>
-        <w:rPr>
-          <w:rFonts w:asciiTheme="minorHAnsi" w:hAnsiTheme="minorHAnsi"/>
-          <w:bCs/>
-          <w:color w:val="000000"/>
-          <w:highlight w:val="yellow"/>
-        </w:rPr>
-        <w:t xml:space="preserve">, </w:t>
-      </w:r>
-      <w:r>
-        <w:rPr>
-          <w:rFonts w:asciiTheme="minorHAnsi" w:hAnsiTheme="minorHAnsi"/>
-          <w:bCs/>
-          <w:color w:val="000000"/>
-          <w:highlight w:val="yellow"/>
-        </w:rPr>
-        <w:t>kilometers</w:t>
-      </w:r>
-      <w:r>
-        <w:rPr>
-          <w:rFonts w:asciiTheme="minorHAnsi" w:hAnsiTheme="minorHAnsi"/>
-          <w:bCs/>
-          <w:color w:val="000000"/>
-          <w:highlight w:val="yellow"/>
-        </w:rPr>
-        <w:t xml:space="preserve">, </w:t>
-      </w:r>
-      <w:r>
-        <w:rPr>
-          <w:rFonts w:asciiTheme="minorHAnsi" w:hAnsiTheme="minorHAnsi"/>
-          <w:bCs/>
-          <w:color w:val="000000"/>
-          <w:highlight w:val="yellow"/>
-        </w:rPr>
-        <w:t>inches and</w:t>
-      </w:r>
-      <w:r>
-        <w:rPr>
-          <w:rFonts w:asciiTheme="minorHAnsi" w:hAnsiTheme="minorHAnsi"/>
-          <w:bCs/>
-          <w:color w:val="000000"/>
-          <w:highlight w:val="yellow"/>
-        </w:rPr>
-        <w:t xml:space="preserve"> feet</w:t>
-      </w:r>
-      <w:r>
-        <w:rPr>
-          <w:rFonts w:asciiTheme="minorHAnsi" w:hAnsiTheme="minorHAnsi"/>
-          <w:bCs/>
-          <w:color w:val="000000"/>
-          <w:highlight w:val="yellow"/>
-        </w:rPr>
-        <w:t>.</w:t>
+        </w:rPr>
+        <w:t>Calculate percent conversion between decimal and the percent representation.</w:t>
       </w:r>
     </w:p>
     <w:p>
@@ -943,6 +622,7 @@
           <w:rFonts w:asciiTheme="minorHAnsi" w:hAnsiTheme="minorHAnsi"/>
           <w:bCs/>
           <w:color w:val="000000"/>
+          <w:highlight w:val="yellow"/>
         </w:rPr>
         <w:t xml:space="preserve">- </w:t>
       </w:r>
@@ -951,6 +631,328 @@
           <w:rFonts w:asciiTheme="minorHAnsi" w:hAnsiTheme="minorHAnsi"/>
           <w:bCs/>
           <w:color w:val="000000"/>
+          <w:highlight w:val="yellow"/>
+        </w:rPr>
+        <w:t>Calculate w</w:t>
+      </w:r>
+      <w:r>
+        <w:rPr>
+          <w:rFonts w:asciiTheme="minorHAnsi" w:hAnsiTheme="minorHAnsi"/>
+          <w:bCs/>
+          <w:color w:val="000000"/>
+          <w:highlight w:val="yellow"/>
+        </w:rPr>
+        <w:t xml:space="preserve">eight </w:t>
+      </w:r>
+      <w:r>
+        <w:rPr>
+          <w:rFonts w:asciiTheme="minorHAnsi" w:hAnsiTheme="minorHAnsi"/>
+          <w:bCs/>
+          <w:color w:val="000000"/>
+          <w:highlight w:val="yellow"/>
+        </w:rPr>
+        <w:t>conversion</w:t>
+      </w:r>
+      <w:r>
+        <w:rPr>
+          <w:rFonts w:asciiTheme="minorHAnsi" w:hAnsiTheme="minorHAnsi"/>
+          <w:bCs/>
+          <w:color w:val="000000"/>
+          <w:highlight w:val="yellow"/>
+        </w:rPr>
+        <w:t xml:space="preserve"> between </w:t>
+      </w:r>
+      <w:r>
+        <w:rPr>
+          <w:rFonts w:asciiTheme="minorHAnsi" w:hAnsiTheme="minorHAnsi"/>
+          <w:bCs/>
+          <w:color w:val="000000"/>
+          <w:highlight w:val="yellow"/>
+        </w:rPr>
+        <w:t>milligrams</w:t>
+      </w:r>
+      <w:r>
+        <w:rPr>
+          <w:rFonts w:asciiTheme="minorHAnsi" w:hAnsiTheme="minorHAnsi"/>
+          <w:bCs/>
+          <w:color w:val="000000"/>
+          <w:highlight w:val="yellow"/>
+        </w:rPr>
+        <w:t>, grams</w:t>
+      </w:r>
+      <w:r>
+        <w:rPr>
+          <w:rFonts w:asciiTheme="minorHAnsi" w:hAnsiTheme="minorHAnsi"/>
+          <w:bCs/>
+          <w:color w:val="000000"/>
+          <w:highlight w:val="yellow"/>
+        </w:rPr>
+        <w:t>, kilograms, ounces and pounds.</w:t>
+      </w:r>
+    </w:p>
+    <w:p>
+      <w:pPr>
+        <w:pStyle w:val="NormalWeb"/>
+        <w:spacing w:before="60" w:beforeAutospacing="0" w:after="60" w:afterAutospacing="0"/>
+        <w:rPr>
+          <w:rFonts w:asciiTheme="minorHAnsi" w:hAnsiTheme="minorHAnsi"/>
+          <w:bCs/>
+          <w:color w:val="000000"/>
+        </w:rPr>
+      </w:pPr>
+      <w:r>
+        <w:rPr>
+          <w:rFonts w:asciiTheme="minorHAnsi" w:hAnsiTheme="minorHAnsi"/>
+          <w:bCs/>
+          <w:color w:val="000000"/>
+          <w:highlight w:val="yellow"/>
+        </w:rPr>
+        <w:t xml:space="preserve">- </w:t>
+      </w:r>
+      <w:r>
+        <w:rPr>
+          <w:rFonts w:asciiTheme="minorHAnsi" w:hAnsiTheme="minorHAnsi"/>
+          <w:bCs/>
+          <w:color w:val="000000"/>
+          <w:highlight w:val="yellow"/>
+        </w:rPr>
+        <w:t>Calculate t</w:t>
+      </w:r>
+      <w:r>
+        <w:rPr>
+          <w:rFonts w:asciiTheme="minorHAnsi" w:hAnsiTheme="minorHAnsi"/>
+          <w:bCs/>
+          <w:color w:val="000000"/>
+          <w:highlight w:val="yellow"/>
+        </w:rPr>
+        <w:t xml:space="preserve">emperature conversion between </w:t>
+      </w:r>
+      <w:r>
+        <w:rPr>
+          <w:rFonts w:asciiTheme="minorHAnsi" w:hAnsiTheme="minorHAnsi"/>
+          <w:bCs/>
+          <w:color w:val="000000"/>
+          <w:highlight w:val="yellow"/>
+        </w:rPr>
+        <w:t>C</w:t>
+      </w:r>
+      <w:r>
+        <w:rPr>
+          <w:rFonts w:asciiTheme="minorHAnsi" w:hAnsiTheme="minorHAnsi"/>
+          <w:bCs/>
+          <w:color w:val="000000"/>
+          <w:highlight w:val="yellow"/>
+        </w:rPr>
+        <w:t xml:space="preserve">elsius and </w:t>
+      </w:r>
+      <w:r>
+        <w:rPr>
+          <w:rFonts w:asciiTheme="minorHAnsi" w:hAnsiTheme="minorHAnsi"/>
+          <w:bCs/>
+          <w:color w:val="000000"/>
+          <w:highlight w:val="yellow"/>
+        </w:rPr>
+        <w:t>F</w:t>
+      </w:r>
+      <w:r>
+        <w:rPr>
+          <w:rFonts w:asciiTheme="minorHAnsi" w:hAnsiTheme="minorHAnsi"/>
+          <w:bCs/>
+          <w:color w:val="000000"/>
+          <w:highlight w:val="yellow"/>
+        </w:rPr>
+        <w:t>ahrenheit</w:t>
+      </w:r>
+      <w:r>
+        <w:rPr>
+          <w:rFonts w:asciiTheme="minorHAnsi" w:hAnsiTheme="minorHAnsi"/>
+          <w:bCs/>
+          <w:color w:val="000000"/>
+          <w:highlight w:val="yellow"/>
+        </w:rPr>
+        <w:t>.</w:t>
+      </w:r>
+    </w:p>
+    <w:p>
+      <w:pPr>
+        <w:pStyle w:val="NormalWeb"/>
+        <w:spacing w:before="60" w:beforeAutospacing="0" w:after="60" w:afterAutospacing="0"/>
+        <w:rPr>
+          <w:rFonts w:asciiTheme="minorHAnsi" w:hAnsiTheme="minorHAnsi"/>
+          <w:bCs/>
+          <w:color w:val="000000"/>
+        </w:rPr>
+      </w:pPr>
+      <w:r>
+        <w:rPr>
+          <w:rFonts w:asciiTheme="minorHAnsi" w:hAnsiTheme="minorHAnsi"/>
+          <w:bCs/>
+          <w:color w:val="000000"/>
+          <w:highlight w:val="yellow"/>
+        </w:rPr>
+        <w:t xml:space="preserve">- </w:t>
+      </w:r>
+      <w:r>
+        <w:rPr>
+          <w:rFonts w:asciiTheme="minorHAnsi" w:hAnsiTheme="minorHAnsi"/>
+          <w:bCs/>
+          <w:color w:val="000000"/>
+          <w:highlight w:val="yellow"/>
+        </w:rPr>
+        <w:t>Calculate l</w:t>
+      </w:r>
+      <w:r>
+        <w:rPr>
+          <w:rFonts w:asciiTheme="minorHAnsi" w:hAnsiTheme="minorHAnsi"/>
+          <w:bCs/>
+          <w:color w:val="000000"/>
+          <w:highlight w:val="yellow"/>
+        </w:rPr>
+        <w:t xml:space="preserve">ength </w:t>
+      </w:r>
+      <w:r>
+        <w:rPr>
+          <w:rFonts w:asciiTheme="minorHAnsi" w:hAnsiTheme="minorHAnsi"/>
+          <w:bCs/>
+          <w:color w:val="000000"/>
+          <w:highlight w:val="yellow"/>
+        </w:rPr>
+        <w:t>c</w:t>
+      </w:r>
+      <w:r>
+        <w:rPr>
+          <w:rFonts w:asciiTheme="minorHAnsi" w:hAnsiTheme="minorHAnsi"/>
+          <w:bCs/>
+          <w:color w:val="000000"/>
+          <w:highlight w:val="yellow"/>
+        </w:rPr>
+        <w:t xml:space="preserve">onversion between </w:t>
+      </w:r>
+      <w:r>
+        <w:rPr>
+          <w:rFonts w:asciiTheme="minorHAnsi" w:hAnsiTheme="minorHAnsi"/>
+          <w:bCs/>
+          <w:color w:val="000000"/>
+          <w:highlight w:val="yellow"/>
+        </w:rPr>
+        <w:t>millimetres</w:t>
+      </w:r>
+      <w:r>
+        <w:rPr>
+          <w:rFonts w:asciiTheme="minorHAnsi" w:hAnsiTheme="minorHAnsi"/>
+          <w:bCs/>
+          <w:color w:val="000000"/>
+          <w:highlight w:val="yellow"/>
+        </w:rPr>
+        <w:t xml:space="preserve">, </w:t>
+      </w:r>
+      <w:r>
+        <w:rPr>
+          <w:rFonts w:asciiTheme="minorHAnsi" w:hAnsiTheme="minorHAnsi"/>
+          <w:bCs/>
+          <w:color w:val="000000"/>
+          <w:highlight w:val="yellow"/>
+        </w:rPr>
+        <w:t>centimeters</w:t>
+      </w:r>
+      <w:r>
+        <w:rPr>
+          <w:rFonts w:asciiTheme="minorHAnsi" w:hAnsiTheme="minorHAnsi"/>
+          <w:bCs/>
+          <w:color w:val="000000"/>
+          <w:highlight w:val="yellow"/>
+        </w:rPr>
+        <w:t>, m</w:t>
+      </w:r>
+      <w:r>
+        <w:rPr>
+          <w:rFonts w:asciiTheme="minorHAnsi" w:hAnsiTheme="minorHAnsi"/>
+          <w:bCs/>
+          <w:color w:val="000000"/>
+          <w:highlight w:val="yellow"/>
+        </w:rPr>
+        <w:t>eters</w:t>
+      </w:r>
+      <w:r>
+        <w:rPr>
+          <w:rFonts w:asciiTheme="minorHAnsi" w:hAnsiTheme="minorHAnsi"/>
+          <w:bCs/>
+          <w:color w:val="000000"/>
+          <w:highlight w:val="yellow"/>
+        </w:rPr>
+        <w:t xml:space="preserve">, </w:t>
+      </w:r>
+      <w:r>
+        <w:rPr>
+          <w:rFonts w:asciiTheme="minorHAnsi" w:hAnsiTheme="minorHAnsi"/>
+          <w:bCs/>
+          <w:color w:val="000000"/>
+          <w:highlight w:val="yellow"/>
+        </w:rPr>
+        <w:t>kilometers</w:t>
+      </w:r>
+      <w:r>
+        <w:rPr>
+          <w:rFonts w:asciiTheme="minorHAnsi" w:hAnsiTheme="minorHAnsi"/>
+          <w:bCs/>
+          <w:color w:val="000000"/>
+          <w:highlight w:val="yellow"/>
+        </w:rPr>
+        <w:t xml:space="preserve">, </w:t>
+      </w:r>
+      <w:r>
+        <w:rPr>
+          <w:rFonts w:asciiTheme="minorHAnsi" w:hAnsiTheme="minorHAnsi"/>
+          <w:bCs/>
+          <w:color w:val="000000"/>
+          <w:highlight w:val="yellow"/>
+        </w:rPr>
+        <w:t>inches and</w:t>
+      </w:r>
+      <w:r>
+        <w:rPr>
+          <w:rFonts w:asciiTheme="minorHAnsi" w:hAnsiTheme="minorHAnsi"/>
+          <w:bCs/>
+          <w:color w:val="000000"/>
+          <w:highlight w:val="yellow"/>
+        </w:rPr>
+        <w:t xml:space="preserve"> feet</w:t>
+      </w:r>
+      <w:r>
+        <w:rPr>
+          <w:rFonts w:asciiTheme="minorHAnsi" w:hAnsiTheme="minorHAnsi"/>
+          <w:bCs/>
+          <w:color w:val="000000"/>
+          <w:highlight w:val="yellow"/>
+        </w:rPr>
+        <w:t>.</w:t>
+      </w:r>
+    </w:p>
+    <w:p>
+      <w:pPr>
+        <w:pStyle w:val="NormalWeb"/>
+        <w:spacing w:before="60" w:beforeAutospacing="0" w:after="60" w:afterAutospacing="0"/>
+        <w:rPr>
+          <w:rFonts w:asciiTheme="minorHAnsi" w:hAnsiTheme="minorHAnsi"/>
+          <w:bCs/>
+          <w:color w:val="000000"/>
+        </w:rPr>
+      </w:pPr>
+      <w:r>
+        <w:rPr>
+          <w:rFonts w:asciiTheme="minorHAnsi" w:hAnsiTheme="minorHAnsi"/>
+          <w:bCs/>
+          <w:color w:val="000000"/>
+          <w:highlight w:val="yellow"/>
+        </w:rPr>
+        <w:t xml:space="preserve">- </w:t>
+      </w:r>
+      <w:r>
+        <w:rPr>
+          <w:rFonts w:asciiTheme="minorHAnsi" w:hAnsiTheme="minorHAnsi"/>
+          <w:bCs/>
+          <w:color w:val="000000"/>
+          <w:highlight w:val="yellow"/>
         </w:rPr>
         <w:t xml:space="preserve">Calculate </w:t>
       </w:r>
@@ -959,6 +961,7 @@
           <w:rFonts w:asciiTheme="minorHAnsi" w:hAnsiTheme="minorHAnsi"/>
           <w:bCs/>
           <w:color w:val="000000"/>
+          <w:highlight w:val="yellow"/>
         </w:rPr>
         <w:t>f</w:t>
       </w:r>
@@ -967,6 +970,7 @@
           <w:rFonts w:asciiTheme="minorHAnsi" w:hAnsiTheme="minorHAnsi"/>
           <w:bCs/>
           <w:color w:val="000000"/>
+          <w:highlight w:val="yellow"/>
         </w:rPr>
         <w:t xml:space="preserve">ile size </w:t>
       </w:r>
@@ -975,6 +979,7 @@
           <w:rFonts w:asciiTheme="minorHAnsi" w:hAnsiTheme="minorHAnsi"/>
           <w:bCs/>
           <w:color w:val="000000"/>
+          <w:highlight w:val="yellow"/>
         </w:rPr>
         <w:t>conversion</w:t>
       </w:r>
@@ -983,6 +988,7 @@
           <w:rFonts w:asciiTheme="minorHAnsi" w:hAnsiTheme="minorHAnsi"/>
           <w:bCs/>
           <w:color w:val="000000"/>
+          <w:highlight w:val="yellow"/>
         </w:rPr>
         <w:t xml:space="preserve"> between bytes,</w:t>
       </w:r>
@@ -991,6 +997,7 @@
           <w:rFonts w:asciiTheme="minorHAnsi" w:hAnsiTheme="minorHAnsi"/>
           <w:bCs/>
           <w:color w:val="000000"/>
+          <w:highlight w:val="yellow"/>
         </w:rPr>
         <w:t xml:space="preserve"> </w:t>
       </w:r>
@@ -999,6 +1006,7 @@
           <w:rFonts w:asciiTheme="minorHAnsi" w:hAnsiTheme="minorHAnsi"/>
           <w:bCs/>
           <w:color w:val="000000"/>
+          <w:highlight w:val="yellow"/>
         </w:rPr>
         <w:t>kilobytes,</w:t>
       </w:r>
@@ -1007,6 +1015,7 @@
           <w:rFonts w:asciiTheme="minorHAnsi" w:hAnsiTheme="minorHAnsi"/>
           <w:bCs/>
           <w:color w:val="000000"/>
+          <w:highlight w:val="yellow"/>
         </w:rPr>
         <w:t xml:space="preserve"> </w:t>
       </w:r>
@@ -1015,6 +1024,7 @@
           <w:rFonts w:asciiTheme="minorHAnsi" w:hAnsiTheme="minorHAnsi"/>
           <w:bCs/>
           <w:color w:val="000000"/>
+          <w:highlight w:val="yellow"/>
         </w:rPr>
         <w:t>megabytes,</w:t>
       </w:r>
@@ -1023,6 +1033,7 @@
           <w:rFonts w:asciiTheme="minorHAnsi" w:hAnsiTheme="minorHAnsi"/>
           <w:bCs/>
           <w:color w:val="000000"/>
+          <w:highlight w:val="yellow"/>
         </w:rPr>
         <w:t xml:space="preserve"> </w:t>
       </w:r>
@@ -1031,6 +1042,7 @@
           <w:rFonts w:asciiTheme="minorHAnsi" w:hAnsiTheme="minorHAnsi"/>
           <w:bCs/>
           <w:color w:val="000000"/>
+          <w:highlight w:val="yellow"/>
         </w:rPr>
         <w:t>gigabytes and terabytes.</w:t>
       </w:r>

</xml_diff>